<commit_message>
Analysis Report D02 Student#1 OK!
</commit_message>
<xml_diff>
--- a/reports/Individual/D02/Student #1/Analysis Report - D02 - josrojrom1.docx
+++ b/reports/Individual/D02/Student #1/Analysis Report - D02 - josrojrom1.docx
@@ -103,7 +103,7 @@
             <wp:extent cx="1112520" cy="1112520"/>
             <wp:effectExtent b="0" l="0" r="0" t="0"/>
             <wp:wrapTopAndBottom distB="0" distT="0"/>
-            <wp:docPr descr="http://recursoshumanos.us.es/images/marca-dos-tintas_300.gif" id="2" name="image1.gif"/>
+            <wp:docPr descr="http://recursoshumanos.us.es/images/marca-dos-tintas_300.gif" id="3" name="image1.gif"/>
             <a:graphic>
               <a:graphicData uri="http://schemas.openxmlformats.org/drawingml/2006/picture">
                 <pic:pic>
@@ -149,7 +149,7 @@
           <w:szCs w:val="30"/>
           <w:rtl w:val="0"/>
         </w:rPr>
-        <w:t xml:space="preserve">C1.04.02</w:t>
+        <w:t xml:space="preserve">C3.04.02</w:t>
       </w:r>
     </w:p>
     <w:p>
@@ -1606,6 +1606,11 @@
         </w:rPr>
         <w:t xml:space="preserve">There is a new project-specific role called lecturer, which has the following profile data: alma ma-ter (not blank, shorter than 76 characters), a résumé (not blank, shorter than 101 characters), list of qualifications (not blank, shorter than 101 characters), and an optional link with further infor-mation.</w:t>
       </w:r>
+      <w:r>
+        <w:rPr>
+          <w:rtl w:val="0"/>
+        </w:rPr>
+      </w:r>
     </w:p>
     <w:p>
       <w:pPr>
@@ -1956,11 +1961,6 @@
         </w:rPr>
         <w:t xml:space="preserve"> Es importante contemplar toda la casuística del curso antes de comenzar a desarrollar la entidad, pues puede ocurrir como en mi caso que solo podían existir cursos prácticos tal y como estaba implementada la solución.</w:t>
       </w:r>
-      <w:r>
-        <w:rPr>
-          <w:rtl w:val="0"/>
-        </w:rPr>
-      </w:r>
     </w:p>
     <w:p>
       <w:pPr>
@@ -2061,6 +2061,11 @@
           <w:rtl w:val="0"/>
         </w:rPr>
         <w:t xml:space="preserve">[MANDATORY] Produce assorted sample data to test your application informally. The data must include two lecturer accounts with credentials “lecturer1/lecturer1” and “lecturer2/lecturer2”.</w:t>
+      </w:r>
+      <w:r>
+        <w:rPr>
+          <w:rtl w:val="0"/>
+        </w:rPr>
       </w:r>
     </w:p>
     <w:p>
@@ -2303,7 +2308,7 @@
         <w:szCs w:val="18"/>
         <w:rtl w:val="0"/>
       </w:rPr>
-      <w:t xml:space="preserve">Grupo C1.04.02                                                                                                        Sevilla 1 de Septiembre 2023</w:t>
+      <w:t xml:space="preserve">Grupo C3.04.02                                                                                                        Sevilla 1 de Octubre 2023</w:t>
     </w:r>
   </w:p>
   <w:p>
@@ -2910,6 +2915,155 @@
       <w:sz w:val="52"/>
       <w:szCs w:val="52"/>
     </w:rPr>
+  </w:style>
+  <w:style w:type="paragraph" w:styleId="Normal" w:default="1">
+    <w:name w:val="normal"/>
+  </w:style>
+  <w:style w:type="table" w:styleId="TableNormal" w:default="1">
+    <w:name w:val="Table Normal"/>
+  </w:style>
+  <w:style w:type="paragraph" w:styleId="Heading1">
+    <w:name w:val="heading 1"/>
+    <w:basedOn w:val="Normal"/>
+    <w:next w:val="Normal"/>
+    <w:pPr>
+      <w:keepNext w:val="1"/>
+      <w:keepLines w:val="1"/>
+      <w:pageBreakBefore w:val="0"/>
+      <w:spacing w:after="120" w:before="400" w:lineRule="auto"/>
+    </w:pPr>
+    <w:rPr>
+      <w:sz w:val="40"/>
+      <w:szCs w:val="40"/>
+    </w:rPr>
+  </w:style>
+  <w:style w:type="paragraph" w:styleId="Heading2">
+    <w:name w:val="heading 2"/>
+    <w:basedOn w:val="Normal"/>
+    <w:next w:val="Normal"/>
+    <w:pPr>
+      <w:keepNext w:val="1"/>
+      <w:keepLines w:val="1"/>
+      <w:pageBreakBefore w:val="0"/>
+      <w:spacing w:after="120" w:before="360" w:lineRule="auto"/>
+    </w:pPr>
+    <w:rPr>
+      <w:b w:val="0"/>
+      <w:sz w:val="32"/>
+      <w:szCs w:val="32"/>
+    </w:rPr>
+  </w:style>
+  <w:style w:type="paragraph" w:styleId="Heading3">
+    <w:name w:val="heading 3"/>
+    <w:basedOn w:val="Normal"/>
+    <w:next w:val="Normal"/>
+    <w:pPr>
+      <w:keepNext w:val="1"/>
+      <w:keepLines w:val="1"/>
+      <w:pageBreakBefore w:val="0"/>
+      <w:spacing w:after="80" w:before="320" w:lineRule="auto"/>
+    </w:pPr>
+    <w:rPr>
+      <w:b w:val="0"/>
+      <w:color w:val="434343"/>
+      <w:sz w:val="28"/>
+      <w:szCs w:val="28"/>
+    </w:rPr>
+  </w:style>
+  <w:style w:type="paragraph" w:styleId="Heading4">
+    <w:name w:val="heading 4"/>
+    <w:basedOn w:val="Normal"/>
+    <w:next w:val="Normal"/>
+    <w:pPr>
+      <w:keepNext w:val="1"/>
+      <w:keepLines w:val="1"/>
+      <w:pageBreakBefore w:val="0"/>
+      <w:spacing w:after="80" w:before="280" w:lineRule="auto"/>
+    </w:pPr>
+    <w:rPr>
+      <w:color w:val="666666"/>
+      <w:sz w:val="24"/>
+      <w:szCs w:val="24"/>
+    </w:rPr>
+  </w:style>
+  <w:style w:type="paragraph" w:styleId="Heading5">
+    <w:name w:val="heading 5"/>
+    <w:basedOn w:val="Normal"/>
+    <w:next w:val="Normal"/>
+    <w:pPr>
+      <w:keepNext w:val="1"/>
+      <w:keepLines w:val="1"/>
+      <w:pageBreakBefore w:val="0"/>
+      <w:spacing w:after="80" w:before="240" w:lineRule="auto"/>
+    </w:pPr>
+    <w:rPr>
+      <w:color w:val="666666"/>
+      <w:sz w:val="22"/>
+      <w:szCs w:val="22"/>
+    </w:rPr>
+  </w:style>
+  <w:style w:type="paragraph" w:styleId="Heading6">
+    <w:name w:val="heading 6"/>
+    <w:basedOn w:val="Normal"/>
+    <w:next w:val="Normal"/>
+    <w:pPr>
+      <w:keepNext w:val="1"/>
+      <w:keepLines w:val="1"/>
+      <w:pageBreakBefore w:val="0"/>
+      <w:spacing w:after="80" w:before="240" w:lineRule="auto"/>
+    </w:pPr>
+    <w:rPr>
+      <w:i w:val="1"/>
+      <w:color w:val="666666"/>
+      <w:sz w:val="22"/>
+      <w:szCs w:val="22"/>
+    </w:rPr>
+  </w:style>
+  <w:style w:type="paragraph" w:styleId="Title">
+    <w:name w:val="Title"/>
+    <w:basedOn w:val="Normal"/>
+    <w:next w:val="Normal"/>
+    <w:pPr>
+      <w:keepNext w:val="1"/>
+      <w:keepLines w:val="1"/>
+      <w:pageBreakBefore w:val="0"/>
+      <w:spacing w:after="60" w:before="0" w:lineRule="auto"/>
+    </w:pPr>
+    <w:rPr>
+      <w:sz w:val="52"/>
+      <w:szCs w:val="52"/>
+    </w:rPr>
+  </w:style>
+  <w:style w:type="paragraph" w:styleId="Subtitle">
+    <w:name w:val="Subtitle"/>
+    <w:basedOn w:val="Normal"/>
+    <w:next w:val="Normal"/>
+    <w:pPr>
+      <w:keepNext w:val="1"/>
+      <w:keepLines w:val="1"/>
+      <w:pageBreakBefore w:val="0"/>
+      <w:spacing w:after="320" w:before="0" w:lineRule="auto"/>
+    </w:pPr>
+    <w:rPr>
+      <w:rFonts w:ascii="Arial" w:cs="Arial" w:eastAsia="Arial" w:hAnsi="Arial"/>
+      <w:i w:val="0"/>
+      <w:color w:val="666666"/>
+      <w:sz w:val="30"/>
+      <w:szCs w:val="30"/>
+    </w:rPr>
+  </w:style>
+  <w:style w:type="table" w:styleId="Table1">
+    <w:basedOn w:val="TableNormal"/>
+    <w:tblPr>
+      <w:tblStyleRowBandSize w:val="1"/>
+      <w:tblStyleColBandSize w:val="1"/>
+      <w:tblCellMar>
+        <w:top w:w="100.0" w:type="dxa"/>
+        <w:left w:w="100.0" w:type="dxa"/>
+        <w:bottom w:w="100.0" w:type="dxa"/>
+        <w:right w:w="100.0" w:type="dxa"/>
+      </w:tblCellMar>
+    </w:tblPr>
   </w:style>
   <w:style w:type="paragraph" w:styleId="Subtitle">
     <w:name w:val="Subtitle"/>
@@ -3298,7 +3452,7 @@
 
 <file path=customXML/item1.xml><?xml version="1.0" encoding="utf-8"?>
 <go:gDocsCustomXmlDataStorage xmlns:go="http://customooxmlschemas.google.com/" xmlns:r="http://schemas.openxmlformats.org/officeDocument/2006/relationships" uri="GoogleDocsCustomDataVersion2">
-  <go:docsCustomData xmlns:go="http://customooxmlschemas.google.com/" roundtripDataSignature="AMtx7mi3SqdQFBoGdG5lZ+cMjjb0Kc02bQ==">CgMxLjAyCGguZ2pkZ3hzMgloLjMwajB6bGwyCWguMWZvYjl0ZTIIaC50eWpjd3Q4AHIhMTVMRnNTLXEwNUZjNlBXVXlhUUc3QkRsWGEyaEhfRHhN</go:docsCustomData>
+  <go:docsCustomData xmlns:go="http://customooxmlschemas.google.com/" roundtripDataSignature="AMtx7mgpFuIF4WXpQyiBoja3wQ8eGJxBQg==">CgMxLjAyCGguZ2pkZ3hzMgloLjMwajB6bGwyCWguMWZvYjl0ZTIIaC50eWpjd3Q4AHIhMTY3LWhpNXpEZGV2c2lVdDF5Yk9qVTMwUXlfUGFoaG9S</go:docsCustomData>
 </go:gDocsCustomXmlDataStorage>
 </file>
 

</xml_diff>

<commit_message>
Analysis Report D02 Student#1 actualizado OK!
</commit_message>
<xml_diff>
--- a/reports/Individual/D02/Student #1/Analysis Report - D02 - josrojrom1.docx
+++ b/reports/Individual/D02/Student #1/Analysis Report - D02 - josrojrom1.docx
@@ -103,7 +103,7 @@
             <wp:extent cx="1112520" cy="1112520"/>
             <wp:effectExtent b="0" l="0" r="0" t="0"/>
             <wp:wrapTopAndBottom distB="0" distT="0"/>
-            <wp:docPr descr="http://recursoshumanos.us.es/images/marca-dos-tintas_300.gif" id="3" name="image1.gif"/>
+            <wp:docPr descr="http://recursoshumanos.us.es/images/marca-dos-tintas_300.gif" id="4" name="image1.gif"/>
             <a:graphic>
               <a:graphicData uri="http://schemas.openxmlformats.org/drawingml/2006/picture">
                 <pic:pic>
@@ -1565,66 +1565,22 @@
     </w:p>
     <w:p>
       <w:pPr>
-        <w:rPr/>
-      </w:pPr>
-      <w:r>
-        <w:rPr>
-          <w:rFonts w:ascii="Calibri" w:cs="Calibri" w:eastAsia="Calibri" w:hAnsi="Calibri"/>
-          <w:sz w:val="24"/>
-          <w:szCs w:val="24"/>
-          <w:rtl w:val="0"/>
-        </w:rPr>
-        <w:t xml:space="preserve">Para este entregable se han desarrollado las siguientes tareas individuales, donde se darán decisiones y conclusiones en los casos donde haya que dar una interpretación característica o seguir alguna sugerencia dada en el foro de la asignatura sobre un requisito. En caso contrario solo se listará el requisito:</w:t>
-      </w:r>
-      <w:r>
-        <w:rPr>
-          <w:rtl w:val="0"/>
-        </w:rPr>
-      </w:r>
-    </w:p>
-    <w:p>
-      <w:pPr>
-        <w:keepNext w:val="1"/>
-        <w:numPr>
-          <w:ilvl w:val="0"/>
-          <w:numId w:val="2"/>
-        </w:numPr>
-        <w:spacing w:after="240" w:before="240" w:line="240" w:lineRule="auto"/>
-        <w:ind w:left="360" w:hanging="360"/>
-        <w:jc w:val="both"/>
-        <w:rPr>
-          <w:rFonts w:ascii="Calibri" w:cs="Calibri" w:eastAsia="Calibri" w:hAnsi="Calibri"/>
-        </w:rPr>
-      </w:pPr>
-      <w:r>
         <w:rPr>
           <w:rFonts w:ascii="Calibri" w:cs="Calibri" w:eastAsia="Calibri" w:hAnsi="Calibri"/>
           <w:b w:val="1"/>
           <w:sz w:val="24"/>
           <w:szCs w:val="24"/>
-          <w:rtl w:val="0"/>
-        </w:rPr>
-        <w:t xml:space="preserve">There is a new project-specific role called lecturer, which has the following profile data: alma ma-ter (not blank, shorter than 76 characters), a résumé (not blank, shorter than 101 characters), list of qualifications (not blank, shorter than 101 characters), and an optional link with further infor-mation.</w:t>
-      </w:r>
-      <w:r>
-        <w:rPr>
-          <w:rtl w:val="0"/>
-        </w:rPr>
-      </w:r>
-    </w:p>
-    <w:p>
-      <w:pPr>
-        <w:keepNext w:val="1"/>
-        <w:spacing w:after="240" w:before="240" w:line="240" w:lineRule="auto"/>
-        <w:ind w:left="360" w:firstLine="0"/>
-        <w:jc w:val="both"/>
+        </w:rPr>
+      </w:pPr>
+      <w:r>
         <w:rPr>
           <w:rFonts w:ascii="Calibri" w:cs="Calibri" w:eastAsia="Calibri" w:hAnsi="Calibri"/>
-          <w:b w:val="1"/>
-          <w:sz w:val="24"/>
-          <w:szCs w:val="24"/>
-        </w:rPr>
-      </w:pPr>
+          <w:sz w:val="24"/>
+          <w:szCs w:val="24"/>
+          <w:rtl w:val="0"/>
+        </w:rPr>
+        <w:t xml:space="preserve">Para este entregable se han desarrollado las siguientes tareas individuales, donde se darán decisiones y conclusiones en los casos donde haya que dar una interpretación característica o seguir alguna sugerencia dada en el foro de la asignatura sobre un requisito. En caso contrario solo se listará el requisito:</w:t>
+      </w:r>
       <w:r>
         <w:rPr>
           <w:rtl w:val="0"/>
@@ -1960,209 +1916,6 @@
           <w:rtl w:val="0"/>
         </w:rPr>
         <w:t xml:space="preserve"> Es importante contemplar toda la casuística del curso antes de comenzar a desarrollar la entidad, pues puede ocurrir como en mi caso que solo podían existir cursos prácticos tal y como estaba implementada la solución.</w:t>
-      </w:r>
-    </w:p>
-    <w:p>
-      <w:pPr>
-        <w:keepNext w:val="1"/>
-        <w:numPr>
-          <w:ilvl w:val="0"/>
-          <w:numId w:val="2"/>
-        </w:numPr>
-        <w:spacing w:after="240" w:before="240" w:line="240" w:lineRule="auto"/>
-        <w:ind w:left="360" w:hanging="360"/>
-        <w:jc w:val="both"/>
-        <w:rPr>
-          <w:rFonts w:ascii="Calibri" w:cs="Calibri" w:eastAsia="Calibri" w:hAnsi="Calibri"/>
-        </w:rPr>
-      </w:pPr>
-      <w:r>
-        <w:rPr>
-          <w:rFonts w:ascii="Calibri" w:cs="Calibri" w:eastAsia="Calibri" w:hAnsi="Calibri"/>
-          <w:b w:val="1"/>
-          <w:sz w:val="24"/>
-          <w:szCs w:val="24"/>
-          <w:rtl w:val="0"/>
-        </w:rPr>
-        <w:t xml:space="preserve"> A lecture is a document that a lecturer uses to get some knowledge across. The system must store the following data about them: a title (not blank, shorter than 76 characters), an abstract (not blank, shorter than 101 characters), an estimated learning time (in hours, positive, not nought), a body (not blank, shorter than 101 characters), an indication on whether it can be considered theoretical or hands-on, and an optional link with further information.</w:t>
-      </w:r>
-      <w:r>
-        <w:rPr>
-          <w:rtl w:val="0"/>
-        </w:rPr>
-      </w:r>
-    </w:p>
-    <w:p>
-      <w:pPr>
-        <w:keepNext w:val="1"/>
-        <w:numPr>
-          <w:ilvl w:val="0"/>
-          <w:numId w:val="2"/>
-        </w:numPr>
-        <w:spacing w:after="240" w:before="240" w:line="240" w:lineRule="auto"/>
-        <w:ind w:left="360" w:hanging="360"/>
-        <w:jc w:val="both"/>
-        <w:rPr>
-          <w:rFonts w:ascii="Calibri" w:cs="Calibri" w:eastAsia="Calibri" w:hAnsi="Calibri"/>
-        </w:rPr>
-      </w:pPr>
-      <w:r>
-        <w:rPr>
-          <w:rFonts w:ascii="Calibri" w:cs="Calibri" w:eastAsia="Calibri" w:hAnsi="Calibri"/>
-          <w:b w:val="1"/>
-          <w:sz w:val="24"/>
-          <w:szCs w:val="24"/>
-          <w:rtl w:val="0"/>
-        </w:rPr>
-        <w:t xml:space="preserve">The system must handle lecturer dashboards with the following data: total number of theory and hands-on lectures; average, deviation, minimum, and maximum learning time of the lectures; av-erage, deviation, minimum, and maximum learning time of the courses.</w:t>
-      </w:r>
-      <w:r>
-        <w:rPr>
-          <w:rtl w:val="0"/>
-        </w:rPr>
-      </w:r>
-    </w:p>
-    <w:p>
-      <w:pPr>
-        <w:keepNext w:val="1"/>
-        <w:spacing w:after="240" w:before="240" w:line="240" w:lineRule="auto"/>
-        <w:ind w:left="360" w:firstLine="0"/>
-        <w:jc w:val="both"/>
-        <w:rPr>
-          <w:rFonts w:ascii="Calibri" w:cs="Calibri" w:eastAsia="Calibri" w:hAnsi="Calibri"/>
-        </w:rPr>
-      </w:pPr>
-      <w:r>
-        <w:rPr>
-          <w:rtl w:val="0"/>
-        </w:rPr>
-      </w:r>
-    </w:p>
-    <w:p>
-      <w:pPr>
-        <w:keepNext w:val="1"/>
-        <w:numPr>
-          <w:ilvl w:val="0"/>
-          <w:numId w:val="2"/>
-        </w:numPr>
-        <w:spacing w:after="240" w:before="240" w:line="240" w:lineRule="auto"/>
-        <w:ind w:left="360" w:hanging="360"/>
-        <w:jc w:val="both"/>
-        <w:rPr>
-          <w:rFonts w:ascii="Calibri" w:cs="Calibri" w:eastAsia="Calibri" w:hAnsi="Calibri"/>
-        </w:rPr>
-      </w:pPr>
-      <w:r>
-        <w:rPr>
-          <w:rFonts w:ascii="Calibri" w:cs="Calibri" w:eastAsia="Calibri" w:hAnsi="Calibri"/>
-          <w:b w:val="1"/>
-          <w:sz w:val="24"/>
-          <w:szCs w:val="24"/>
-          <w:rtl w:val="0"/>
-        </w:rPr>
-        <w:t xml:space="preserve">[MANDATORY] Produce assorted sample data to test your application informally. The data must include two lecturer accounts with credentials “lecturer1/lecturer1” and “lecturer2/lecturer2”.</w:t>
-      </w:r>
-      <w:r>
-        <w:rPr>
-          <w:rtl w:val="0"/>
-        </w:rPr>
-      </w:r>
-    </w:p>
-    <w:p>
-      <w:pPr>
-        <w:keepNext w:val="1"/>
-        <w:spacing w:after="240" w:before="240" w:line="240" w:lineRule="auto"/>
-        <w:ind w:left="360" w:firstLine="0"/>
-        <w:jc w:val="both"/>
-        <w:rPr>
-          <w:rFonts w:ascii="Calibri" w:cs="Calibri" w:eastAsia="Calibri" w:hAnsi="Calibri"/>
-          <w:b w:val="1"/>
-          <w:sz w:val="24"/>
-          <w:szCs w:val="24"/>
-        </w:rPr>
-      </w:pPr>
-      <w:r>
-        <w:rPr>
-          <w:rtl w:val="0"/>
-        </w:rPr>
-      </w:r>
-    </w:p>
-    <w:p>
-      <w:pPr>
-        <w:keepNext w:val="1"/>
-        <w:numPr>
-          <w:ilvl w:val="0"/>
-          <w:numId w:val="2"/>
-        </w:numPr>
-        <w:spacing w:after="240" w:before="240" w:line="240" w:lineRule="auto"/>
-        <w:ind w:left="360" w:hanging="360"/>
-        <w:jc w:val="both"/>
-        <w:rPr>
-          <w:rFonts w:ascii="Calibri" w:cs="Calibri" w:eastAsia="Calibri" w:hAnsi="Calibri"/>
-        </w:rPr>
-      </w:pPr>
-      <w:r>
-        <w:rPr>
-          <w:rFonts w:ascii="Calibri" w:cs="Calibri" w:eastAsia="Calibri" w:hAnsi="Calibri"/>
-          <w:b w:val="1"/>
-          <w:sz w:val="24"/>
-          <w:szCs w:val="24"/>
-          <w:rtl w:val="0"/>
-        </w:rPr>
-        <w:t xml:space="preserve">Produce an analysis report.</w:t>
-      </w:r>
-      <w:r>
-        <w:rPr>
-          <w:rtl w:val="0"/>
-        </w:rPr>
-      </w:r>
-    </w:p>
-    <w:p>
-      <w:pPr>
-        <w:keepNext w:val="1"/>
-        <w:spacing w:after="240" w:before="240" w:line="240" w:lineRule="auto"/>
-        <w:ind w:left="0" w:firstLine="0"/>
-        <w:jc w:val="both"/>
-        <w:rPr>
-          <w:rFonts w:ascii="Calibri" w:cs="Calibri" w:eastAsia="Calibri" w:hAnsi="Calibri"/>
-          <w:sz w:val="24"/>
-          <w:szCs w:val="24"/>
-        </w:rPr>
-      </w:pPr>
-      <w:r>
-        <w:rPr>
-          <w:rtl w:val="0"/>
-        </w:rPr>
-      </w:r>
-    </w:p>
-    <w:p>
-      <w:pPr>
-        <w:keepNext w:val="1"/>
-        <w:numPr>
-          <w:ilvl w:val="0"/>
-          <w:numId w:val="2"/>
-        </w:numPr>
-        <w:spacing w:after="240" w:before="240" w:line="240" w:lineRule="auto"/>
-        <w:ind w:left="360" w:hanging="360"/>
-        <w:jc w:val="both"/>
-        <w:rPr>
-          <w:rFonts w:ascii="Calibri" w:cs="Calibri" w:eastAsia="Calibri" w:hAnsi="Calibri"/>
-        </w:rPr>
-      </w:pPr>
-      <w:r>
-        <w:rPr>
-          <w:rFonts w:ascii="Calibri" w:cs="Calibri" w:eastAsia="Calibri" w:hAnsi="Calibri"/>
-          <w:b w:val="1"/>
-          <w:sz w:val="24"/>
-          <w:szCs w:val="24"/>
-          <w:rtl w:val="0"/>
-        </w:rPr>
-        <w:t xml:space="preserve">Produce a planning report.</w:t>
-      </w:r>
-      <w:r>
-        <w:rPr>
-          <w:rtl w:val="0"/>
-        </w:rPr>
       </w:r>
     </w:p>
     <w:p>
@@ -3033,6 +2786,155 @@
       <w:sz w:val="52"/>
       <w:szCs w:val="52"/>
     </w:rPr>
+  </w:style>
+  <w:style w:type="paragraph" w:styleId="Normal" w:default="1">
+    <w:name w:val="normal"/>
+  </w:style>
+  <w:style w:type="table" w:styleId="TableNormal" w:default="1">
+    <w:name w:val="Table Normal"/>
+  </w:style>
+  <w:style w:type="paragraph" w:styleId="Heading1">
+    <w:name w:val="heading 1"/>
+    <w:basedOn w:val="Normal"/>
+    <w:next w:val="Normal"/>
+    <w:pPr>
+      <w:keepNext w:val="1"/>
+      <w:keepLines w:val="1"/>
+      <w:pageBreakBefore w:val="0"/>
+      <w:spacing w:after="120" w:before="400" w:lineRule="auto"/>
+    </w:pPr>
+    <w:rPr>
+      <w:sz w:val="40"/>
+      <w:szCs w:val="40"/>
+    </w:rPr>
+  </w:style>
+  <w:style w:type="paragraph" w:styleId="Heading2">
+    <w:name w:val="heading 2"/>
+    <w:basedOn w:val="Normal"/>
+    <w:next w:val="Normal"/>
+    <w:pPr>
+      <w:keepNext w:val="1"/>
+      <w:keepLines w:val="1"/>
+      <w:pageBreakBefore w:val="0"/>
+      <w:spacing w:after="120" w:before="360" w:lineRule="auto"/>
+    </w:pPr>
+    <w:rPr>
+      <w:b w:val="0"/>
+      <w:sz w:val="32"/>
+      <w:szCs w:val="32"/>
+    </w:rPr>
+  </w:style>
+  <w:style w:type="paragraph" w:styleId="Heading3">
+    <w:name w:val="heading 3"/>
+    <w:basedOn w:val="Normal"/>
+    <w:next w:val="Normal"/>
+    <w:pPr>
+      <w:keepNext w:val="1"/>
+      <w:keepLines w:val="1"/>
+      <w:pageBreakBefore w:val="0"/>
+      <w:spacing w:after="80" w:before="320" w:lineRule="auto"/>
+    </w:pPr>
+    <w:rPr>
+      <w:b w:val="0"/>
+      <w:color w:val="434343"/>
+      <w:sz w:val="28"/>
+      <w:szCs w:val="28"/>
+    </w:rPr>
+  </w:style>
+  <w:style w:type="paragraph" w:styleId="Heading4">
+    <w:name w:val="heading 4"/>
+    <w:basedOn w:val="Normal"/>
+    <w:next w:val="Normal"/>
+    <w:pPr>
+      <w:keepNext w:val="1"/>
+      <w:keepLines w:val="1"/>
+      <w:pageBreakBefore w:val="0"/>
+      <w:spacing w:after="80" w:before="280" w:lineRule="auto"/>
+    </w:pPr>
+    <w:rPr>
+      <w:color w:val="666666"/>
+      <w:sz w:val="24"/>
+      <w:szCs w:val="24"/>
+    </w:rPr>
+  </w:style>
+  <w:style w:type="paragraph" w:styleId="Heading5">
+    <w:name w:val="heading 5"/>
+    <w:basedOn w:val="Normal"/>
+    <w:next w:val="Normal"/>
+    <w:pPr>
+      <w:keepNext w:val="1"/>
+      <w:keepLines w:val="1"/>
+      <w:pageBreakBefore w:val="0"/>
+      <w:spacing w:after="80" w:before="240" w:lineRule="auto"/>
+    </w:pPr>
+    <w:rPr>
+      <w:color w:val="666666"/>
+      <w:sz w:val="22"/>
+      <w:szCs w:val="22"/>
+    </w:rPr>
+  </w:style>
+  <w:style w:type="paragraph" w:styleId="Heading6">
+    <w:name w:val="heading 6"/>
+    <w:basedOn w:val="Normal"/>
+    <w:next w:val="Normal"/>
+    <w:pPr>
+      <w:keepNext w:val="1"/>
+      <w:keepLines w:val="1"/>
+      <w:pageBreakBefore w:val="0"/>
+      <w:spacing w:after="80" w:before="240" w:lineRule="auto"/>
+    </w:pPr>
+    <w:rPr>
+      <w:i w:val="1"/>
+      <w:color w:val="666666"/>
+      <w:sz w:val="22"/>
+      <w:szCs w:val="22"/>
+    </w:rPr>
+  </w:style>
+  <w:style w:type="paragraph" w:styleId="Title">
+    <w:name w:val="Title"/>
+    <w:basedOn w:val="Normal"/>
+    <w:next w:val="Normal"/>
+    <w:pPr>
+      <w:keepNext w:val="1"/>
+      <w:keepLines w:val="1"/>
+      <w:pageBreakBefore w:val="0"/>
+      <w:spacing w:after="60" w:before="0" w:lineRule="auto"/>
+    </w:pPr>
+    <w:rPr>
+      <w:sz w:val="52"/>
+      <w:szCs w:val="52"/>
+    </w:rPr>
+  </w:style>
+  <w:style w:type="paragraph" w:styleId="Subtitle">
+    <w:name w:val="Subtitle"/>
+    <w:basedOn w:val="Normal"/>
+    <w:next w:val="Normal"/>
+    <w:pPr>
+      <w:keepNext w:val="1"/>
+      <w:keepLines w:val="1"/>
+      <w:pageBreakBefore w:val="0"/>
+      <w:spacing w:after="320" w:before="0" w:lineRule="auto"/>
+    </w:pPr>
+    <w:rPr>
+      <w:rFonts w:ascii="Arial" w:cs="Arial" w:eastAsia="Arial" w:hAnsi="Arial"/>
+      <w:i w:val="0"/>
+      <w:color w:val="666666"/>
+      <w:sz w:val="30"/>
+      <w:szCs w:val="30"/>
+    </w:rPr>
+  </w:style>
+  <w:style w:type="table" w:styleId="Table1">
+    <w:basedOn w:val="TableNormal"/>
+    <w:tblPr>
+      <w:tblStyleRowBandSize w:val="1"/>
+      <w:tblStyleColBandSize w:val="1"/>
+      <w:tblCellMar>
+        <w:top w:w="100.0" w:type="dxa"/>
+        <w:left w:w="100.0" w:type="dxa"/>
+        <w:bottom w:w="100.0" w:type="dxa"/>
+        <w:right w:w="100.0" w:type="dxa"/>
+      </w:tblCellMar>
+    </w:tblPr>
   </w:style>
   <w:style w:type="paragraph" w:styleId="Subtitle">
     <w:name w:val="Subtitle"/>
@@ -3452,7 +3354,7 @@
 
 <file path=customXML/item1.xml><?xml version="1.0" encoding="utf-8"?>
 <go:gDocsCustomXmlDataStorage xmlns:go="http://customooxmlschemas.google.com/" xmlns:r="http://schemas.openxmlformats.org/officeDocument/2006/relationships" uri="GoogleDocsCustomDataVersion2">
-  <go:docsCustomData xmlns:go="http://customooxmlschemas.google.com/" roundtripDataSignature="AMtx7mgpFuIF4WXpQyiBoja3wQ8eGJxBQg==">CgMxLjAyCGguZ2pkZ3hzMgloLjMwajB6bGwyCWguMWZvYjl0ZTIIaC50eWpjd3Q4AHIhMTY3LWhpNXpEZGV2c2lVdDF5Yk9qVTMwUXlfUGFoaG9S</go:docsCustomData>
+  <go:docsCustomData xmlns:go="http://customooxmlschemas.google.com/" roundtripDataSignature="AMtx7mhM0nyuKV1AJ1e1br92WEUr4pxUbQ==">CgMxLjAyCGguZ2pkZ3hzMgloLjMwajB6bGwyCWguMWZvYjl0ZTIIaC50eWpjd3Q4AHIhMXZDN3EtZVNnbV9SbzFyYUxiWjJlT1I2NlI2d1R4elB5</go:docsCustomData>
 </go:gDocsCustomXmlDataStorage>
 </file>
 

</xml_diff>

<commit_message>
Analysis Report Student#1 D02 Final OK!
</commit_message>
<xml_diff>
--- a/reports/Individual/D02/Student #1/Analysis Report - D02 - josrojrom1.docx
+++ b/reports/Individual/D02/Student #1/Analysis Report - D02 - josrojrom1.docx
@@ -103,7 +103,7 @@
             <wp:extent cx="1112520" cy="1112520"/>
             <wp:effectExtent b="0" l="0" r="0" t="0"/>
             <wp:wrapTopAndBottom distB="0" distT="0"/>
-            <wp:docPr descr="http://recursoshumanos.us.es/images/marca-dos-tintas_300.gif" id="4" name="image1.gif"/>
+            <wp:docPr descr="http://recursoshumanos.us.es/images/marca-dos-tintas_300.gif" id="5" name="image1.gif"/>
             <a:graphic>
               <a:graphicData uri="http://schemas.openxmlformats.org/drawingml/2006/picture">
                 <pic:pic>
@@ -714,7 +714,7 @@
               <w:rtl w:val="0"/>
             </w:rPr>
             <w:tab/>
-            <w:t xml:space="preserve">5</w:t>
+            <w:t xml:space="preserve">3</w:t>
           </w:r>
           <w:r>
             <w:rPr>
@@ -880,7 +880,7 @@
         </w:trPr>
         <w:tc>
           <w:tcPr>
-            <w:shd w:fill="auto" w:val="clear"/>
+            <w:shd w:fill="a4c2f4" w:val="clear"/>
             <w:tcMar>
               <w:top w:w="100.0" w:type="dxa"/>
               <w:left w:w="100.0" w:type="dxa"/>
@@ -924,7 +924,7 @@
         </w:tc>
         <w:tc>
           <w:tcPr>
-            <w:shd w:fill="auto" w:val="clear"/>
+            <w:shd w:fill="a4c2f4" w:val="clear"/>
             <w:tcMar>
               <w:top w:w="100.0" w:type="dxa"/>
               <w:left w:w="100.0" w:type="dxa"/>
@@ -968,7 +968,7 @@
         </w:tc>
         <w:tc>
           <w:tcPr>
-            <w:shd w:fill="auto" w:val="clear"/>
+            <w:shd w:fill="a4c2f4" w:val="clear"/>
             <w:tcMar>
               <w:top w:w="100.0" w:type="dxa"/>
               <w:left w:w="100.0" w:type="dxa"/>
@@ -1018,7 +1018,7 @@
         </w:trPr>
         <w:tc>
           <w:tcPr>
-            <w:shd w:fill="auto" w:val="clear"/>
+            <w:shd w:fill="efefef" w:val="clear"/>
             <w:tcMar>
               <w:top w:w="100.0" w:type="dxa"/>
               <w:left w:w="100.0" w:type="dxa"/>
@@ -1055,7 +1055,7 @@
         </w:tc>
         <w:tc>
           <w:tcPr>
-            <w:shd w:fill="auto" w:val="clear"/>
+            <w:shd w:fill="efefef" w:val="clear"/>
             <w:tcMar>
               <w:top w:w="100.0" w:type="dxa"/>
               <w:left w:w="100.0" w:type="dxa"/>
@@ -1135,7 +1135,7 @@
         </w:trPr>
         <w:tc>
           <w:tcPr>
-            <w:shd w:fill="auto" w:val="clear"/>
+            <w:shd w:fill="efefef" w:val="clear"/>
             <w:tcMar>
               <w:top w:w="100.0" w:type="dxa"/>
               <w:left w:w="100.0" w:type="dxa"/>
@@ -1172,7 +1172,7 @@
         </w:tc>
         <w:tc>
           <w:tcPr>
-            <w:shd w:fill="auto" w:val="clear"/>
+            <w:shd w:fill="efefef" w:val="clear"/>
             <w:tcMar>
               <w:top w:w="100.0" w:type="dxa"/>
               <w:left w:w="100.0" w:type="dxa"/>
@@ -1252,7 +1252,7 @@
         </w:trPr>
         <w:tc>
           <w:tcPr>
-            <w:shd w:fill="auto" w:val="clear"/>
+            <w:shd w:fill="efefef" w:val="clear"/>
             <w:tcMar>
               <w:top w:w="100.0" w:type="dxa"/>
               <w:left w:w="100.0" w:type="dxa"/>
@@ -1289,7 +1289,7 @@
         </w:tc>
         <w:tc>
           <w:tcPr>
-            <w:shd w:fill="auto" w:val="clear"/>
+            <w:shd w:fill="efefef" w:val="clear"/>
             <w:tcMar>
               <w:top w:w="100.0" w:type="dxa"/>
               <w:left w:w="100.0" w:type="dxa"/>
@@ -1369,7 +1369,7 @@
         </w:trPr>
         <w:tc>
           <w:tcPr>
-            <w:shd w:fill="auto" w:val="clear"/>
+            <w:shd w:fill="efefef" w:val="clear"/>
             <w:tcMar>
               <w:top w:w="100.0" w:type="dxa"/>
               <w:left w:w="100.0" w:type="dxa"/>
@@ -1406,7 +1406,7 @@
         </w:tc>
         <w:tc>
           <w:tcPr>
-            <w:shd w:fill="auto" w:val="clear"/>
+            <w:shd w:fill="efefef" w:val="clear"/>
             <w:tcMar>
               <w:top w:w="100.0" w:type="dxa"/>
               <w:left w:w="100.0" w:type="dxa"/>
@@ -1599,6 +1599,7 @@
         <w:jc w:val="both"/>
         <w:rPr>
           <w:rFonts w:ascii="Calibri" w:cs="Calibri" w:eastAsia="Calibri" w:hAnsi="Calibri"/>
+          <w:shd w:fill="efefef" w:val="clear"/>
         </w:rPr>
       </w:pPr>
       <w:r>
@@ -1607,6 +1608,7 @@
           <w:b w:val="1"/>
           <w:sz w:val="24"/>
           <w:szCs w:val="24"/>
+          <w:shd w:fill="efefef" w:val="clear"/>
           <w:rtl w:val="0"/>
         </w:rPr>
         <w:t xml:space="preserve"> [MANDATORY] A course aggregates several lectures by the same lecturer. The system must store the following data about them: a code (pattern “[A-Z]{1,3} [0-9]{3}”, not blank, unique), a title (not blank, shorter than 76 characters), an abstract (not blank, shorter than 101 characters), an indica-tion on whether it can be considered a theory course or a hands-on course (depending on the lectures that it aggregates), a retail price (positive or nought), and an optional link with further information. Purely theoretical courses must be rejected by the system.</w:t>
@@ -1915,7 +1917,7 @@
           <w:szCs w:val="24"/>
           <w:rtl w:val="0"/>
         </w:rPr>
-        <w:t xml:space="preserve"> Es importante contemplar toda la casuística del curso antes de comenzar a desarrollar la entidad, pues puede ocurrir como en mi caso que solo podían existir cursos prácticos tal y como estaba implementada la solución.</w:t>
+        <w:t xml:space="preserve"> Es importante contemplar toda la casuística del curso antes de comenzar a desarrollar la entidad, pues puede ocurrir como en mi caso que solo podían existir cursos prácticos tal y como estaba implementada la solución anterior .</w:t>
       </w:r>
     </w:p>
     <w:p>
@@ -2904,6 +2906,155 @@
       <w:sz w:val="52"/>
       <w:szCs w:val="52"/>
     </w:rPr>
+  </w:style>
+  <w:style w:type="paragraph" w:styleId="Normal" w:default="1">
+    <w:name w:val="normal"/>
+  </w:style>
+  <w:style w:type="table" w:styleId="TableNormal" w:default="1">
+    <w:name w:val="Table Normal"/>
+  </w:style>
+  <w:style w:type="paragraph" w:styleId="Heading1">
+    <w:name w:val="heading 1"/>
+    <w:basedOn w:val="Normal"/>
+    <w:next w:val="Normal"/>
+    <w:pPr>
+      <w:keepNext w:val="1"/>
+      <w:keepLines w:val="1"/>
+      <w:pageBreakBefore w:val="0"/>
+      <w:spacing w:after="120" w:before="400" w:lineRule="auto"/>
+    </w:pPr>
+    <w:rPr>
+      <w:sz w:val="40"/>
+      <w:szCs w:val="40"/>
+    </w:rPr>
+  </w:style>
+  <w:style w:type="paragraph" w:styleId="Heading2">
+    <w:name w:val="heading 2"/>
+    <w:basedOn w:val="Normal"/>
+    <w:next w:val="Normal"/>
+    <w:pPr>
+      <w:keepNext w:val="1"/>
+      <w:keepLines w:val="1"/>
+      <w:pageBreakBefore w:val="0"/>
+      <w:spacing w:after="120" w:before="360" w:lineRule="auto"/>
+    </w:pPr>
+    <w:rPr>
+      <w:b w:val="0"/>
+      <w:sz w:val="32"/>
+      <w:szCs w:val="32"/>
+    </w:rPr>
+  </w:style>
+  <w:style w:type="paragraph" w:styleId="Heading3">
+    <w:name w:val="heading 3"/>
+    <w:basedOn w:val="Normal"/>
+    <w:next w:val="Normal"/>
+    <w:pPr>
+      <w:keepNext w:val="1"/>
+      <w:keepLines w:val="1"/>
+      <w:pageBreakBefore w:val="0"/>
+      <w:spacing w:after="80" w:before="320" w:lineRule="auto"/>
+    </w:pPr>
+    <w:rPr>
+      <w:b w:val="0"/>
+      <w:color w:val="434343"/>
+      <w:sz w:val="28"/>
+      <w:szCs w:val="28"/>
+    </w:rPr>
+  </w:style>
+  <w:style w:type="paragraph" w:styleId="Heading4">
+    <w:name w:val="heading 4"/>
+    <w:basedOn w:val="Normal"/>
+    <w:next w:val="Normal"/>
+    <w:pPr>
+      <w:keepNext w:val="1"/>
+      <w:keepLines w:val="1"/>
+      <w:pageBreakBefore w:val="0"/>
+      <w:spacing w:after="80" w:before="280" w:lineRule="auto"/>
+    </w:pPr>
+    <w:rPr>
+      <w:color w:val="666666"/>
+      <w:sz w:val="24"/>
+      <w:szCs w:val="24"/>
+    </w:rPr>
+  </w:style>
+  <w:style w:type="paragraph" w:styleId="Heading5">
+    <w:name w:val="heading 5"/>
+    <w:basedOn w:val="Normal"/>
+    <w:next w:val="Normal"/>
+    <w:pPr>
+      <w:keepNext w:val="1"/>
+      <w:keepLines w:val="1"/>
+      <w:pageBreakBefore w:val="0"/>
+      <w:spacing w:after="80" w:before="240" w:lineRule="auto"/>
+    </w:pPr>
+    <w:rPr>
+      <w:color w:val="666666"/>
+      <w:sz w:val="22"/>
+      <w:szCs w:val="22"/>
+    </w:rPr>
+  </w:style>
+  <w:style w:type="paragraph" w:styleId="Heading6">
+    <w:name w:val="heading 6"/>
+    <w:basedOn w:val="Normal"/>
+    <w:next w:val="Normal"/>
+    <w:pPr>
+      <w:keepNext w:val="1"/>
+      <w:keepLines w:val="1"/>
+      <w:pageBreakBefore w:val="0"/>
+      <w:spacing w:after="80" w:before="240" w:lineRule="auto"/>
+    </w:pPr>
+    <w:rPr>
+      <w:i w:val="1"/>
+      <w:color w:val="666666"/>
+      <w:sz w:val="22"/>
+      <w:szCs w:val="22"/>
+    </w:rPr>
+  </w:style>
+  <w:style w:type="paragraph" w:styleId="Title">
+    <w:name w:val="Title"/>
+    <w:basedOn w:val="Normal"/>
+    <w:next w:val="Normal"/>
+    <w:pPr>
+      <w:keepNext w:val="1"/>
+      <w:keepLines w:val="1"/>
+      <w:pageBreakBefore w:val="0"/>
+      <w:spacing w:after="60" w:before="0" w:lineRule="auto"/>
+    </w:pPr>
+    <w:rPr>
+      <w:sz w:val="52"/>
+      <w:szCs w:val="52"/>
+    </w:rPr>
+  </w:style>
+  <w:style w:type="paragraph" w:styleId="Subtitle">
+    <w:name w:val="Subtitle"/>
+    <w:basedOn w:val="Normal"/>
+    <w:next w:val="Normal"/>
+    <w:pPr>
+      <w:keepNext w:val="1"/>
+      <w:keepLines w:val="1"/>
+      <w:pageBreakBefore w:val="0"/>
+      <w:spacing w:after="320" w:before="0" w:lineRule="auto"/>
+    </w:pPr>
+    <w:rPr>
+      <w:rFonts w:ascii="Arial" w:cs="Arial" w:eastAsia="Arial" w:hAnsi="Arial"/>
+      <w:i w:val="0"/>
+      <w:color w:val="666666"/>
+      <w:sz w:val="30"/>
+      <w:szCs w:val="30"/>
+    </w:rPr>
+  </w:style>
+  <w:style w:type="table" w:styleId="Table1">
+    <w:basedOn w:val="TableNormal"/>
+    <w:tblPr>
+      <w:tblStyleRowBandSize w:val="1"/>
+      <w:tblStyleColBandSize w:val="1"/>
+      <w:tblCellMar>
+        <w:top w:w="100.0" w:type="dxa"/>
+        <w:left w:w="100.0" w:type="dxa"/>
+        <w:bottom w:w="100.0" w:type="dxa"/>
+        <w:right w:w="100.0" w:type="dxa"/>
+      </w:tblCellMar>
+    </w:tblPr>
   </w:style>
   <w:style w:type="paragraph" w:styleId="Subtitle">
     <w:name w:val="Subtitle"/>
@@ -3354,7 +3505,7 @@
 
 <file path=customXML/item1.xml><?xml version="1.0" encoding="utf-8"?>
 <go:gDocsCustomXmlDataStorage xmlns:go="http://customooxmlschemas.google.com/" xmlns:r="http://schemas.openxmlformats.org/officeDocument/2006/relationships" uri="GoogleDocsCustomDataVersion2">
-  <go:docsCustomData xmlns:go="http://customooxmlschemas.google.com/" roundtripDataSignature="AMtx7mhM0nyuKV1AJ1e1br92WEUr4pxUbQ==">CgMxLjAyCGguZ2pkZ3hzMgloLjMwajB6bGwyCWguMWZvYjl0ZTIIaC50eWpjd3Q4AHIhMXZDN3EtZVNnbV9SbzFyYUxiWjJlT1I2NlI2d1R4elB5</go:docsCustomData>
+  <go:docsCustomData xmlns:go="http://customooxmlschemas.google.com/" roundtripDataSignature="AMtx7mjTdfywopjcRSgkGlE9NvwUMx+y7A==">CgMxLjAyCGguZ2pkZ3hzMgloLjMwajB6bGwyCWguMWZvYjl0ZTIIaC50eWpjd3Q4AHIhMVo5cjdjcERDOThjbV9SUkJ1c3c1NnVmemNWcHlkT09h</go:docsCustomData>
 </go:gDocsCustomXmlDataStorage>
 </file>
 

</xml_diff>

<commit_message>
Analysis Report Student#1 D02 link bug OK!
</commit_message>
<xml_diff>
--- a/reports/Individual/D02/Student #1/Analysis Report - D02 - josrojrom1.docx
+++ b/reports/Individual/D02/Student #1/Analysis Report - D02 - josrojrom1.docx
@@ -1847,6 +1847,19 @@
         </w:rPr>
         <w:t xml:space="preserve">Enlace al foro con la sugerencia: </w:t>
       </w:r>
+    </w:p>
+    <w:p>
+      <w:pPr>
+        <w:keepNext w:val="1"/>
+        <w:spacing w:after="0" w:before="240" w:line="240" w:lineRule="auto"/>
+        <w:ind w:left="720" w:firstLine="0"/>
+        <w:jc w:val="both"/>
+        <w:rPr>
+          <w:rFonts w:ascii="Calibri" w:cs="Calibri" w:eastAsia="Calibri" w:hAnsi="Calibri"/>
+          <w:sz w:val="24"/>
+          <w:szCs w:val="24"/>
+        </w:rPr>
+      </w:pPr>
       <w:hyperlink r:id="rId9">
         <w:r>
           <w:rPr>
@@ -1857,7 +1870,7 @@
             <w:u w:val="single"/>
             <w:rtl w:val="0"/>
           </w:rPr>
-          <w:t xml:space="preserve">https://ev.us.es/ultra/courses/_63009_1/cl/outline</w:t>
+          <w:t xml:space="preserve">https://ev.us.es/webapps/discussionboard/do/message?action=list_messages&amp;course_id=_63009_1&amp;nav=discussion_board&amp;conf_id=_303964_1&amp;forum_id=_206215_1&amp;message_id=_357832_1</w:t>
         </w:r>
       </w:hyperlink>
       <w:r>

</xml_diff>